<commit_message>
Added reading guide and fixed jwt secrets parsing
</commit_message>
<xml_diff>
--- a/Documentation/Architecture document.docx
+++ b/Documentation/Architecture document.docx
@@ -2030,15 +2030,7 @@
                 <w:b/>
                 <w:bCs/>
               </w:rPr>
-              <w:t xml:space="preserve">SSD-5: Establish identity </w:t>
-            </w:r>
-            <w:r>
-              <w:rPr>
-                <w:rFonts w:ascii="Aptos" w:hAnsi="Aptos"/>
-                <w:b/>
-                <w:bCs/>
-              </w:rPr>
-              <w:t>internal and external users</w:t>
+              <w:t>SSD-5: Establish identity internal and external users</w:t>
             </w:r>
           </w:p>
         </w:tc>
@@ -2068,47 +2060,7 @@
                 <w:sz w:val="24"/>
                 <w:szCs w:val="28"/>
               </w:rPr>
-              <w:t xml:space="preserve">The application </w:t>
-            </w:r>
-            <w:r>
-              <w:rPr>
-                <w:rFonts w:ascii="Aptos" w:hAnsi="Aptos"/>
-                <w:sz w:val="24"/>
-                <w:szCs w:val="28"/>
-              </w:rPr>
-              <w:t>determine</w:t>
-            </w:r>
-            <w:r>
-              <w:rPr>
-                <w:rFonts w:ascii="Aptos" w:hAnsi="Aptos"/>
-                <w:sz w:val="24"/>
-                <w:szCs w:val="28"/>
-              </w:rPr>
-              <w:t>s</w:t>
-            </w:r>
-            <w:r>
-              <w:rPr>
-                <w:rFonts w:ascii="Aptos" w:hAnsi="Aptos"/>
-                <w:sz w:val="24"/>
-                <w:szCs w:val="28"/>
-              </w:rPr>
-              <w:t xml:space="preserve"> the identity of external </w:t>
-            </w:r>
-            <w:r>
-              <w:rPr>
-                <w:rFonts w:ascii="Aptos" w:hAnsi="Aptos"/>
-                <w:sz w:val="24"/>
-                <w:szCs w:val="28"/>
-              </w:rPr>
-              <w:t xml:space="preserve">and internal </w:t>
-            </w:r>
-            <w:r>
-              <w:rPr>
-                <w:rFonts w:ascii="Aptos" w:hAnsi="Aptos"/>
-                <w:sz w:val="24"/>
-                <w:szCs w:val="28"/>
-              </w:rPr>
-              <w:t>users on the basis of a mechanism for identification and authentication, wherein the authentication data in a consolidated authentication facility are managed.</w:t>
+              <w:t>The application determines the identity of external and internal users on the basis of a mechanism for identification and authentication, wherein the authentication data in a consolidated authentication facility are managed.</w:t>
             </w:r>
           </w:p>
         </w:tc>
@@ -2176,55 +2128,7 @@
                 <w:sz w:val="24"/>
                 <w:szCs w:val="28"/>
               </w:rPr>
-              <w:t xml:space="preserve">The authorizations of users (including administrators) within </w:t>
-            </w:r>
-            <w:r>
-              <w:rPr>
-                <w:rFonts w:ascii="Aptos" w:hAnsi="Aptos"/>
-                <w:sz w:val="24"/>
-                <w:szCs w:val="28"/>
-              </w:rPr>
-              <w:t>the</w:t>
-            </w:r>
-            <w:r>
-              <w:rPr>
-                <w:rFonts w:ascii="Aptos" w:hAnsi="Aptos"/>
-                <w:sz w:val="24"/>
-                <w:szCs w:val="28"/>
-              </w:rPr>
-              <w:t xml:space="preserve"> application </w:t>
-            </w:r>
-            <w:r>
-              <w:rPr>
-                <w:rFonts w:ascii="Aptos" w:hAnsi="Aptos"/>
-                <w:sz w:val="24"/>
-                <w:szCs w:val="28"/>
-              </w:rPr>
-              <w:t>is</w:t>
-            </w:r>
-            <w:r>
-              <w:rPr>
-                <w:rFonts w:ascii="Aptos" w:hAnsi="Aptos"/>
-                <w:sz w:val="24"/>
-                <w:szCs w:val="28"/>
-              </w:rPr>
-              <w:t xml:space="preserve"> arranged so that permissions can be assigned </w:t>
-            </w:r>
-            <w:r>
-              <w:rPr>
-                <w:rFonts w:ascii="Aptos" w:hAnsi="Aptos"/>
-                <w:sz w:val="24"/>
-                <w:szCs w:val="28"/>
-              </w:rPr>
-              <w:t>functionalities</w:t>
-            </w:r>
-            <w:r>
-              <w:rPr>
-                <w:rFonts w:ascii="Aptos" w:hAnsi="Aptos"/>
-                <w:sz w:val="24"/>
-                <w:szCs w:val="28"/>
-              </w:rPr>
-              <w:t xml:space="preserve"> and separation of incompatible authorizations is possible.</w:t>
+              <w:t>The authorizations of users (including administrators) within the application is arranged so that permissions can be assigned functionalities and separation of incompatible authorizations is possible.</w:t>
             </w:r>
           </w:p>
         </w:tc>
@@ -2376,61 +2280,7 @@
                 <w:szCs w:val="24"/>
                 <w:lang w:val="en-GB"/>
               </w:rPr>
-              <w:t xml:space="preserve">. A request to the client must not take longer than </w:t>
-            </w:r>
-            <w:r>
-              <w:rPr>
-                <w:rFonts w:ascii="Aptos" w:hAnsi="Aptos"/>
-                <w:sz w:val="24"/>
-                <w:szCs w:val="24"/>
-                <w:lang w:val="en-GB"/>
-              </w:rPr>
-              <w:t xml:space="preserve">2 </w:t>
-            </w:r>
-            <w:r>
-              <w:rPr>
-                <w:rFonts w:ascii="Aptos" w:hAnsi="Aptos"/>
-                <w:sz w:val="24"/>
-                <w:szCs w:val="24"/>
-                <w:lang w:val="en-GB"/>
-              </w:rPr>
-              <w:t>second</w:t>
-            </w:r>
-            <w:r>
-              <w:rPr>
-                <w:rFonts w:ascii="Aptos" w:hAnsi="Aptos"/>
-                <w:sz w:val="24"/>
-                <w:szCs w:val="24"/>
-                <w:lang w:val="en-GB"/>
-              </w:rPr>
-              <w:t>s</w:t>
-            </w:r>
-            <w:r>
-              <w:rPr>
-                <w:rFonts w:ascii="Aptos" w:hAnsi="Aptos"/>
-                <w:sz w:val="24"/>
-                <w:szCs w:val="24"/>
-                <w:lang w:val="en-GB"/>
-              </w:rPr>
-              <w:t xml:space="preserve"> and the app can handle 100 </w:t>
-            </w:r>
-            <w:r>
-              <w:rPr>
-                <w:rFonts w:ascii="Aptos" w:hAnsi="Aptos"/>
-                <w:sz w:val="24"/>
-                <w:szCs w:val="24"/>
-                <w:lang w:val="en-GB"/>
-              </w:rPr>
-              <w:t>000</w:t>
-            </w:r>
-            <w:r>
-              <w:rPr>
-                <w:rFonts w:ascii="Aptos" w:hAnsi="Aptos"/>
-                <w:sz w:val="24"/>
-                <w:szCs w:val="24"/>
-                <w:lang w:val="en-GB"/>
-              </w:rPr>
-              <w:t xml:space="preserve"> concurrent requests/sec.</w:t>
+              <w:t>. A request to the client must not take longer than 2 seconds and the app can handle 100 000 concurrent requests/sec.</w:t>
             </w:r>
           </w:p>
         </w:tc>
@@ -3695,16 +3545,7 @@
           <w:bCs/>
           <w:shd w:val="clear" w:color="auto" w:fill="FFFFFF"/>
         </w:rPr>
-        <w:t xml:space="preserve">Deciding upon </w:t>
-      </w:r>
-      <w:r>
-        <w:rPr>
-          <w:rFonts w:ascii="Aptos" w:hAnsi="Aptos"/>
-          <w:b/>
-          <w:bCs/>
-          <w:shd w:val="clear" w:color="auto" w:fill="FFFFFF"/>
-        </w:rPr>
-        <w:t>secrets</w:t>
+        <w:t>Deciding upon secrets</w:t>
       </w:r>
     </w:p>
     <w:p>
@@ -4812,6 +4653,7 @@
       <w:r>
         <w:rPr>
           <w:rFonts w:ascii="Aptos" w:hAnsi="Aptos"/>
+          <w:noProof/>
         </w:rPr>
         <w:drawing>
           <wp:inline distT="0" distB="0" distL="0" distR="0" wp14:anchorId="558192FA" wp14:editId="66F06BD1">
@@ -5000,7 +4842,7 @@
           <w:b/>
           <w:bCs/>
         </w:rPr>
-        <w:t>testing and scanning</w:t>
+        <w:t xml:space="preserve">testing </w:t>
       </w:r>
       <w:r>
         <w:rPr>
@@ -5008,7 +4850,7 @@
           <w:b/>
           <w:bCs/>
         </w:rPr>
-        <w:t xml:space="preserve"> (OWASP ZAP)</w:t>
+        <w:t>(OWASP ZAP)</w:t>
       </w:r>
     </w:p>
     <w:p>
@@ -5034,6 +4876,87 @@
           <w:rFonts w:ascii="Aptos" w:hAnsi="Aptos"/>
         </w:rPr>
         <w:t>that runs security tests to make sure there are no critical vulnerabilities.</w:t>
+      </w:r>
+      <w:r>
+        <w:rPr>
+          <w:rFonts w:ascii="Aptos" w:hAnsi="Aptos"/>
+        </w:rPr>
+        <w:t xml:space="preserve"> The scanner is used both in local development and in the CI/CD pipeline.</w:t>
+      </w:r>
+    </w:p>
+    <w:p>
+      <w:pPr>
+        <w:rPr>
+          <w:rFonts w:ascii="Aptos" w:hAnsi="Aptos"/>
+        </w:rPr>
+      </w:pPr>
+    </w:p>
+    <w:p>
+      <w:pPr>
+        <w:rPr>
+          <w:rFonts w:ascii="Aptos" w:hAnsi="Aptos"/>
+        </w:rPr>
+      </w:pPr>
+      <w:r>
+        <w:rPr>
+          <w:rFonts w:ascii="Aptos" w:hAnsi="Aptos"/>
+        </w:rPr>
+        <w:t>Screenshot of ZAP results from a local run</w:t>
+      </w:r>
+    </w:p>
+    <w:p>
+      <w:pPr>
+        <w:rPr>
+          <w:rFonts w:ascii="Aptos" w:hAnsi="Aptos"/>
+        </w:rPr>
+      </w:pPr>
+      <w:r>
+        <w:rPr>
+          <w:rFonts w:ascii="Aptos" w:hAnsi="Aptos"/>
+          <w:noProof/>
+        </w:rPr>
+        <w:lastRenderedPageBreak/>
+        <w:drawing>
+          <wp:inline distT="0" distB="0" distL="0" distR="0" wp14:anchorId="490E2787" wp14:editId="2A702CE5">
+            <wp:extent cx="5943600" cy="3778250"/>
+            <wp:effectExtent l="0" t="0" r="0" b="0"/>
+            <wp:docPr id="2089948921" name="Picture 1" descr="A screenshot of a computer&#10;&#10;Description automatically generated"/>
+            <wp:cNvGraphicFramePr>
+              <a:graphicFrameLocks xmlns:a="http://schemas.openxmlformats.org/drawingml/2006/main" noChangeAspect="1"/>
+            </wp:cNvGraphicFramePr>
+            <a:graphic xmlns:a="http://schemas.openxmlformats.org/drawingml/2006/main">
+              <a:graphicData uri="http://schemas.openxmlformats.org/drawingml/2006/picture">
+                <pic:pic xmlns:pic="http://schemas.openxmlformats.org/drawingml/2006/picture">
+                  <pic:nvPicPr>
+                    <pic:cNvPr id="2089948921" name="Picture 1" descr="A screenshot of a computer&#10;&#10;Description automatically generated"/>
+                    <pic:cNvPicPr/>
+                  </pic:nvPicPr>
+                  <pic:blipFill>
+                    <a:blip r:embed="rId14" cstate="print">
+                      <a:extLst>
+                        <a:ext uri="{28A0092B-C50C-407E-A947-70E740481C1C}">
+                          <a14:useLocalDpi xmlns:a14="http://schemas.microsoft.com/office/drawing/2010/main" val="0"/>
+                        </a:ext>
+                      </a:extLst>
+                    </a:blip>
+                    <a:stretch>
+                      <a:fillRect/>
+                    </a:stretch>
+                  </pic:blipFill>
+                  <pic:spPr>
+                    <a:xfrm>
+                      <a:off x="0" y="0"/>
+                      <a:ext cx="5943600" cy="3778250"/>
+                    </a:xfrm>
+                    <a:prstGeom prst="rect">
+                      <a:avLst/>
+                    </a:prstGeom>
+                  </pic:spPr>
+                </pic:pic>
+              </a:graphicData>
+            </a:graphic>
+          </wp:inline>
+        </w:drawing>
       </w:r>
     </w:p>
     <w:p>
@@ -6055,6 +5978,7 @@
   <w:style w:type="character" w:default="1" w:styleId="DefaultParagraphFont">
     <w:name w:val="Default Paragraph Font"/>
     <w:uiPriority w:val="1"/>
+    <w:semiHidden/>
     <w:unhideWhenUsed/>
   </w:style>
   <w:style w:type="table" w:default="1" w:styleId="TableNormal">

</xml_diff>

<commit_message>
Updated readme and added portfolio
</commit_message>
<xml_diff>
--- a/Documentation/Architecture document.docx
+++ b/Documentation/Architecture document.docx
@@ -1,6 +1,6 @@
 
 <file path=word/document.xml><?xml version="1.0" encoding="utf-8"?>
-<w:document xmlns:wpc="http://schemas.microsoft.com/office/word/2010/wordprocessingCanvas" xmlns:cx="http://schemas.microsoft.com/office/drawing/2014/chartex" xmlns:cx1="http://schemas.microsoft.com/office/drawing/2015/9/8/chartex" xmlns:cx2="http://schemas.microsoft.com/office/drawing/2015/10/21/chartex" xmlns:cx3="http://schemas.microsoft.com/office/drawing/2016/5/9/chartex" xmlns:cx4="http://schemas.microsoft.com/office/drawing/2016/5/10/chartex" xmlns:cx5="http://schemas.microsoft.com/office/drawing/2016/5/11/chartex" xmlns:cx6="http://schemas.microsoft.com/office/drawing/2016/5/12/chartex" xmlns:cx7="http://schemas.microsoft.com/office/drawing/2016/5/13/chartex" xmlns:cx8="http://schemas.microsoft.com/office/drawing/2016/5/14/chartex" xmlns:mc="http://schemas.openxmlformats.org/markup-compatibility/2006" xmlns:aink="http://schemas.microsoft.com/office/drawing/2016/ink" xmlns:am3d="http://schemas.microsoft.com/office/drawing/2017/model3d" xmlns:o="urn:schemas-microsoft-com:office:office" xmlns:oel="http://schemas.microsoft.com/office/2019/extlst" xmlns:r="http://schemas.openxmlformats.org/officeDocument/2006/relationships" xmlns:m="http://schemas.openxmlformats.org/officeDocument/2006/math" xmlns:v="urn:schemas-microsoft-com:vml" xmlns:wp14="http://schemas.microsoft.com/office/word/2010/wordprocessingDrawing" xmlns:wp="http://schemas.openxmlformats.org/drawingml/2006/wordprocessingDrawing" xmlns:w10="urn:schemas-microsoft-com:office:word" xmlns:w="http://schemas.openxmlformats.org/wordprocessingml/2006/main" xmlns:w14="http://schemas.microsoft.com/office/word/2010/wordml" xmlns:w15="http://schemas.microsoft.com/office/word/2012/wordml" xmlns:w16cex="http://schemas.microsoft.com/office/word/2018/wordml/cex" xmlns:w16cid="http://schemas.microsoft.com/office/word/2016/wordml/cid" xmlns:w16="http://schemas.microsoft.com/office/word/2018/wordml" xmlns:w16sdtdh="http://schemas.microsoft.com/office/word/2020/wordml/sdtdatahash" xmlns:w16se="http://schemas.microsoft.com/office/word/2015/wordml/symex" xmlns:wpg="http://schemas.microsoft.com/office/word/2010/wordprocessingGroup" xmlns:wpi="http://schemas.microsoft.com/office/word/2010/wordprocessingInk" xmlns:wne="http://schemas.microsoft.com/office/word/2006/wordml" xmlns:wps="http://schemas.microsoft.com/office/word/2010/wordprocessingShape" mc:Ignorable="w14 w15 w16se w16cid w16 w16cex w16sdtdh wp14">
+<w:document xmlns:wpc="http://schemas.microsoft.com/office/word/2010/wordprocessingCanvas" xmlns:cx="http://schemas.microsoft.com/office/drawing/2014/chartex" xmlns:cx1="http://schemas.microsoft.com/office/drawing/2015/9/8/chartex" xmlns:cx2="http://schemas.microsoft.com/office/drawing/2015/10/21/chartex" xmlns:cx3="http://schemas.microsoft.com/office/drawing/2016/5/9/chartex" xmlns:cx4="http://schemas.microsoft.com/office/drawing/2016/5/10/chartex" xmlns:cx5="http://schemas.microsoft.com/office/drawing/2016/5/11/chartex" xmlns:cx6="http://schemas.microsoft.com/office/drawing/2016/5/12/chartex" xmlns:cx7="http://schemas.microsoft.com/office/drawing/2016/5/13/chartex" xmlns:cx8="http://schemas.microsoft.com/office/drawing/2016/5/14/chartex" xmlns:mc="http://schemas.openxmlformats.org/markup-compatibility/2006" xmlns:aink="http://schemas.microsoft.com/office/drawing/2016/ink" xmlns:am3d="http://schemas.microsoft.com/office/drawing/2017/model3d" xmlns:o="urn:schemas-microsoft-com:office:office" xmlns:oel="http://schemas.microsoft.com/office/2019/extlst" xmlns:r="http://schemas.openxmlformats.org/officeDocument/2006/relationships" xmlns:m="http://schemas.openxmlformats.org/officeDocument/2006/math" xmlns:v="urn:schemas-microsoft-com:vml" xmlns:wp14="http://schemas.microsoft.com/office/word/2010/wordprocessingDrawing" xmlns:wp="http://schemas.openxmlformats.org/drawingml/2006/wordprocessingDrawing" xmlns:w10="urn:schemas-microsoft-com:office:word" xmlns:w="http://schemas.openxmlformats.org/wordprocessingml/2006/main" xmlns:w14="http://schemas.microsoft.com/office/word/2010/wordml" xmlns:w15="http://schemas.microsoft.com/office/word/2012/wordml" xmlns:w16cex="http://schemas.microsoft.com/office/word/2018/wordml/cex" xmlns:w16cid="http://schemas.microsoft.com/office/word/2016/wordml/cid" xmlns:w16="http://schemas.microsoft.com/office/word/2018/wordml" xmlns:w16du="http://schemas.microsoft.com/office/word/2023/wordml/word16du" xmlns:w16sdtdh="http://schemas.microsoft.com/office/word/2020/wordml/sdtdatahash" xmlns:w16se="http://schemas.microsoft.com/office/word/2015/wordml/symex" xmlns:wpg="http://schemas.microsoft.com/office/word/2010/wordprocessingGroup" xmlns:wpi="http://schemas.microsoft.com/office/word/2010/wordprocessingInk" xmlns:wne="http://schemas.microsoft.com/office/word/2006/wordml" xmlns:wps="http://schemas.microsoft.com/office/word/2010/wordprocessingShape" mc:Ignorable="w14 w15 w16se w16cid w16 w16cex w16sdtdh w16du wp14">
   <w:body>
     <w:sdt>
       <w:sdtPr>
@@ -919,7 +919,8 @@
               <w:rFonts w:asciiTheme="minorHAnsi" w:eastAsiaTheme="minorEastAsia" w:hAnsiTheme="minorHAnsi" w:cstheme="minorBidi"/>
               <w:noProof/>
               <w:kern w:val="2"/>
-              <w:szCs w:val="22"/>
+              <w:sz w:val="24"/>
+              <w:szCs w:val="24"/>
               <w:lang w:val="bg-BG" w:eastAsia="bg-BG"/>
               <w14:ligatures w14:val="standardContextual"/>
             </w:rPr>
@@ -933,7 +934,7 @@
           <w:r>
             <w:fldChar w:fldCharType="separate"/>
           </w:r>
-          <w:hyperlink w:anchor="_Toc161051808" w:history="1">
+          <w:hyperlink w:anchor="_Toc170030781" w:history="1">
             <w:r>
               <w:rPr>
                 <w:rStyle w:val="Hyperlink"/>
@@ -960,7 +961,7 @@
                 <w:noProof/>
                 <w:webHidden/>
               </w:rPr>
-              <w:instrText xml:space="preserve"> PAGEREF _Toc161051808 \h </w:instrText>
+              <w:instrText xml:space="preserve"> PAGEREF _Toc170030781 \h </w:instrText>
             </w:r>
             <w:r>
               <w:rPr>
@@ -998,12 +999,13 @@
               <w:rFonts w:asciiTheme="minorHAnsi" w:eastAsiaTheme="minorEastAsia" w:hAnsiTheme="minorHAnsi" w:cstheme="minorBidi"/>
               <w:noProof/>
               <w:kern w:val="2"/>
-              <w:szCs w:val="22"/>
+              <w:sz w:val="24"/>
+              <w:szCs w:val="24"/>
               <w:lang w:val="bg-BG" w:eastAsia="bg-BG"/>
               <w14:ligatures w14:val="standardContextual"/>
             </w:rPr>
           </w:pPr>
-          <w:hyperlink w:anchor="_Toc161051809" w:history="1">
+          <w:hyperlink w:anchor="_Toc170030782" w:history="1">
             <w:r>
               <w:rPr>
                 <w:rStyle w:val="Hyperlink"/>
@@ -1030,7 +1032,7 @@
                 <w:noProof/>
                 <w:webHidden/>
               </w:rPr>
-              <w:instrText xml:space="preserve"> PAGEREF _Toc161051809 \h </w:instrText>
+              <w:instrText xml:space="preserve"> PAGEREF _Toc170030782 \h </w:instrText>
             </w:r>
             <w:r>
               <w:rPr>
@@ -1068,12 +1070,13 @@
               <w:rFonts w:asciiTheme="minorHAnsi" w:eastAsiaTheme="minorEastAsia" w:hAnsiTheme="minorHAnsi" w:cstheme="minorBidi"/>
               <w:noProof/>
               <w:kern w:val="2"/>
-              <w:szCs w:val="22"/>
+              <w:sz w:val="24"/>
+              <w:szCs w:val="24"/>
               <w:lang w:val="bg-BG" w:eastAsia="bg-BG"/>
               <w14:ligatures w14:val="standardContextual"/>
             </w:rPr>
           </w:pPr>
-          <w:hyperlink w:anchor="_Toc161051810" w:history="1">
+          <w:hyperlink w:anchor="_Toc170030783" w:history="1">
             <w:r>
               <w:rPr>
                 <w:rStyle w:val="Hyperlink"/>
@@ -1100,7 +1103,7 @@
                 <w:noProof/>
                 <w:webHidden/>
               </w:rPr>
-              <w:instrText xml:space="preserve"> PAGEREF _Toc161051810 \h </w:instrText>
+              <w:instrText xml:space="preserve"> PAGEREF _Toc170030783 \h </w:instrText>
             </w:r>
             <w:r>
               <w:rPr>
@@ -1138,12 +1141,13 @@
               <w:rFonts w:asciiTheme="minorHAnsi" w:eastAsiaTheme="minorEastAsia" w:hAnsiTheme="minorHAnsi" w:cstheme="minorBidi"/>
               <w:noProof/>
               <w:kern w:val="2"/>
-              <w:szCs w:val="22"/>
+              <w:sz w:val="24"/>
+              <w:szCs w:val="24"/>
               <w:lang w:val="bg-BG" w:eastAsia="bg-BG"/>
               <w14:ligatures w14:val="standardContextual"/>
             </w:rPr>
           </w:pPr>
-          <w:hyperlink w:anchor="_Toc161051811" w:history="1">
+          <w:hyperlink w:anchor="_Toc170030784" w:history="1">
             <w:r>
               <w:rPr>
                 <w:rStyle w:val="Hyperlink"/>
@@ -1170,7 +1174,7 @@
                 <w:noProof/>
                 <w:webHidden/>
               </w:rPr>
-              <w:instrText xml:space="preserve"> PAGEREF _Toc161051811 \h </w:instrText>
+              <w:instrText xml:space="preserve"> PAGEREF _Toc170030784 \h </w:instrText>
             </w:r>
             <w:r>
               <w:rPr>
@@ -1208,13 +1212,13 @@
               <w:rFonts w:asciiTheme="minorHAnsi" w:eastAsiaTheme="minorEastAsia" w:hAnsiTheme="minorHAnsi" w:cstheme="minorBidi"/>
               <w:noProof/>
               <w:kern w:val="2"/>
-              <w:sz w:val="22"/>
-              <w:szCs w:val="22"/>
+              <w:sz w:val="24"/>
+              <w:szCs w:val="24"/>
               <w:lang w:val="bg-BG" w:eastAsia="bg-BG"/>
               <w14:ligatures w14:val="standardContextual"/>
             </w:rPr>
           </w:pPr>
-          <w:hyperlink w:anchor="_Toc161051812" w:history="1">
+          <w:hyperlink w:anchor="_Toc170030785" w:history="1">
             <w:r>
               <w:rPr>
                 <w:rStyle w:val="Hyperlink"/>
@@ -1241,7 +1245,7 @@
                 <w:noProof/>
                 <w:webHidden/>
               </w:rPr>
-              <w:instrText xml:space="preserve"> PAGEREF _Toc161051812 \h </w:instrText>
+              <w:instrText xml:space="preserve"> PAGEREF _Toc170030785 \h </w:instrText>
             </w:r>
             <w:r>
               <w:rPr>
@@ -1279,13 +1283,13 @@
               <w:rFonts w:asciiTheme="minorHAnsi" w:eastAsiaTheme="minorEastAsia" w:hAnsiTheme="minorHAnsi" w:cstheme="minorBidi"/>
               <w:noProof/>
               <w:kern w:val="2"/>
-              <w:sz w:val="22"/>
-              <w:szCs w:val="22"/>
+              <w:sz w:val="24"/>
+              <w:szCs w:val="24"/>
               <w:lang w:val="bg-BG" w:eastAsia="bg-BG"/>
               <w14:ligatures w14:val="standardContextual"/>
             </w:rPr>
           </w:pPr>
-          <w:hyperlink w:anchor="_Toc161051813" w:history="1">
+          <w:hyperlink w:anchor="_Toc170030786" w:history="1">
             <w:r>
               <w:rPr>
                 <w:rStyle w:val="Hyperlink"/>
@@ -1312,7 +1316,7 @@
                 <w:noProof/>
                 <w:webHidden/>
               </w:rPr>
-              <w:instrText xml:space="preserve"> PAGEREF _Toc161051813 \h </w:instrText>
+              <w:instrText xml:space="preserve"> PAGEREF _Toc170030786 \h </w:instrText>
             </w:r>
             <w:r>
               <w:rPr>
@@ -1333,430 +1337,6 @@
                 <w:webHidden/>
               </w:rPr>
               <w:t>5</w:t>
-            </w:r>
-            <w:r>
-              <w:rPr>
-                <w:noProof/>
-                <w:webHidden/>
-              </w:rPr>
-              <w:fldChar w:fldCharType="end"/>
-            </w:r>
-          </w:hyperlink>
-        </w:p>
-        <w:p>
-          <w:pPr>
-            <w:pStyle w:val="TOC1"/>
-            <w:rPr>
-              <w:rFonts w:asciiTheme="minorHAnsi" w:eastAsiaTheme="minorEastAsia" w:hAnsiTheme="minorHAnsi" w:cstheme="minorBidi"/>
-              <w:noProof/>
-              <w:kern w:val="2"/>
-              <w:szCs w:val="22"/>
-              <w:lang w:val="bg-BG" w:eastAsia="bg-BG"/>
-              <w14:ligatures w14:val="standardContextual"/>
-            </w:rPr>
-          </w:pPr>
-          <w:hyperlink w:anchor="_Toc161051814" w:history="1">
-            <w:r>
-              <w:rPr>
-                <w:rStyle w:val="Hyperlink"/>
-                <w:noProof/>
-              </w:rPr>
-              <w:t>Security</w:t>
-            </w:r>
-            <w:r>
-              <w:rPr>
-                <w:noProof/>
-                <w:webHidden/>
-              </w:rPr>
-              <w:tab/>
-            </w:r>
-            <w:r>
-              <w:rPr>
-                <w:noProof/>
-                <w:webHidden/>
-              </w:rPr>
-              <w:fldChar w:fldCharType="begin"/>
-            </w:r>
-            <w:r>
-              <w:rPr>
-                <w:noProof/>
-                <w:webHidden/>
-              </w:rPr>
-              <w:instrText xml:space="preserve"> PAGEREF _Toc161051814 \h </w:instrText>
-            </w:r>
-            <w:r>
-              <w:rPr>
-                <w:noProof/>
-                <w:webHidden/>
-              </w:rPr>
-            </w:r>
-            <w:r>
-              <w:rPr>
-                <w:noProof/>
-                <w:webHidden/>
-              </w:rPr>
-              <w:fldChar w:fldCharType="separate"/>
-            </w:r>
-            <w:r>
-              <w:rPr>
-                <w:noProof/>
-                <w:webHidden/>
-              </w:rPr>
-              <w:t>5</w:t>
-            </w:r>
-            <w:r>
-              <w:rPr>
-                <w:noProof/>
-                <w:webHidden/>
-              </w:rPr>
-              <w:fldChar w:fldCharType="end"/>
-            </w:r>
-          </w:hyperlink>
-        </w:p>
-        <w:p>
-          <w:pPr>
-            <w:pStyle w:val="TOC2"/>
-            <w:rPr>
-              <w:rFonts w:asciiTheme="minorHAnsi" w:eastAsiaTheme="minorEastAsia" w:hAnsiTheme="minorHAnsi" w:cstheme="minorBidi"/>
-              <w:noProof/>
-              <w:kern w:val="2"/>
-              <w:sz w:val="22"/>
-              <w:szCs w:val="22"/>
-              <w:lang w:val="bg-BG" w:eastAsia="bg-BG"/>
-              <w14:ligatures w14:val="standardContextual"/>
-            </w:rPr>
-          </w:pPr>
-          <w:hyperlink w:anchor="_Toc161051815" w:history="1">
-            <w:r>
-              <w:rPr>
-                <w:rStyle w:val="Hyperlink"/>
-                <w:noProof/>
-              </w:rPr>
-              <w:t>Analysis</w:t>
-            </w:r>
-            <w:r>
-              <w:rPr>
-                <w:noProof/>
-                <w:webHidden/>
-              </w:rPr>
-              <w:tab/>
-            </w:r>
-            <w:r>
-              <w:rPr>
-                <w:noProof/>
-                <w:webHidden/>
-              </w:rPr>
-              <w:fldChar w:fldCharType="begin"/>
-            </w:r>
-            <w:r>
-              <w:rPr>
-                <w:noProof/>
-                <w:webHidden/>
-              </w:rPr>
-              <w:instrText xml:space="preserve"> PAGEREF _Toc161051815 \h </w:instrText>
-            </w:r>
-            <w:r>
-              <w:rPr>
-                <w:noProof/>
-                <w:webHidden/>
-              </w:rPr>
-            </w:r>
-            <w:r>
-              <w:rPr>
-                <w:noProof/>
-                <w:webHidden/>
-              </w:rPr>
-              <w:fldChar w:fldCharType="separate"/>
-            </w:r>
-            <w:r>
-              <w:rPr>
-                <w:noProof/>
-                <w:webHidden/>
-              </w:rPr>
-              <w:t>5</w:t>
-            </w:r>
-            <w:r>
-              <w:rPr>
-                <w:noProof/>
-                <w:webHidden/>
-              </w:rPr>
-              <w:fldChar w:fldCharType="end"/>
-            </w:r>
-          </w:hyperlink>
-        </w:p>
-        <w:p>
-          <w:pPr>
-            <w:pStyle w:val="TOC2"/>
-            <w:rPr>
-              <w:rFonts w:asciiTheme="minorHAnsi" w:eastAsiaTheme="minorEastAsia" w:hAnsiTheme="minorHAnsi" w:cstheme="minorBidi"/>
-              <w:noProof/>
-              <w:kern w:val="2"/>
-              <w:sz w:val="22"/>
-              <w:szCs w:val="22"/>
-              <w:lang w:val="bg-BG" w:eastAsia="bg-BG"/>
-              <w14:ligatures w14:val="standardContextual"/>
-            </w:rPr>
-          </w:pPr>
-          <w:hyperlink w:anchor="_Toc161051816" w:history="1">
-            <w:r>
-              <w:rPr>
-                <w:rStyle w:val="Hyperlink"/>
-                <w:noProof/>
-              </w:rPr>
-              <w:t>Design</w:t>
-            </w:r>
-            <w:r>
-              <w:rPr>
-                <w:noProof/>
-                <w:webHidden/>
-              </w:rPr>
-              <w:tab/>
-            </w:r>
-            <w:r>
-              <w:rPr>
-                <w:noProof/>
-                <w:webHidden/>
-              </w:rPr>
-              <w:fldChar w:fldCharType="begin"/>
-            </w:r>
-            <w:r>
-              <w:rPr>
-                <w:noProof/>
-                <w:webHidden/>
-              </w:rPr>
-              <w:instrText xml:space="preserve"> PAGEREF _Toc161051816 \h </w:instrText>
-            </w:r>
-            <w:r>
-              <w:rPr>
-                <w:noProof/>
-                <w:webHidden/>
-              </w:rPr>
-            </w:r>
-            <w:r>
-              <w:rPr>
-                <w:noProof/>
-                <w:webHidden/>
-              </w:rPr>
-              <w:fldChar w:fldCharType="separate"/>
-            </w:r>
-            <w:r>
-              <w:rPr>
-                <w:noProof/>
-                <w:webHidden/>
-              </w:rPr>
-              <w:t>6</w:t>
-            </w:r>
-            <w:r>
-              <w:rPr>
-                <w:noProof/>
-                <w:webHidden/>
-              </w:rPr>
-              <w:fldChar w:fldCharType="end"/>
-            </w:r>
-          </w:hyperlink>
-        </w:p>
-        <w:p>
-          <w:pPr>
-            <w:pStyle w:val="TOC2"/>
-            <w:rPr>
-              <w:rFonts w:asciiTheme="minorHAnsi" w:eastAsiaTheme="minorEastAsia" w:hAnsiTheme="minorHAnsi" w:cstheme="minorBidi"/>
-              <w:noProof/>
-              <w:kern w:val="2"/>
-              <w:sz w:val="22"/>
-              <w:szCs w:val="22"/>
-              <w:lang w:val="bg-BG" w:eastAsia="bg-BG"/>
-              <w14:ligatures w14:val="standardContextual"/>
-            </w:rPr>
-          </w:pPr>
-          <w:hyperlink w:anchor="_Toc161051817" w:history="1">
-            <w:r>
-              <w:rPr>
-                <w:rStyle w:val="Hyperlink"/>
-                <w:noProof/>
-              </w:rPr>
-              <w:t>Implementation</w:t>
-            </w:r>
-            <w:r>
-              <w:rPr>
-                <w:noProof/>
-                <w:webHidden/>
-              </w:rPr>
-              <w:tab/>
-            </w:r>
-            <w:r>
-              <w:rPr>
-                <w:noProof/>
-                <w:webHidden/>
-              </w:rPr>
-              <w:fldChar w:fldCharType="begin"/>
-            </w:r>
-            <w:r>
-              <w:rPr>
-                <w:noProof/>
-                <w:webHidden/>
-              </w:rPr>
-              <w:instrText xml:space="preserve"> PAGEREF _Toc161051817 \h </w:instrText>
-            </w:r>
-            <w:r>
-              <w:rPr>
-                <w:noProof/>
-                <w:webHidden/>
-              </w:rPr>
-            </w:r>
-            <w:r>
-              <w:rPr>
-                <w:noProof/>
-                <w:webHidden/>
-              </w:rPr>
-              <w:fldChar w:fldCharType="separate"/>
-            </w:r>
-            <w:r>
-              <w:rPr>
-                <w:noProof/>
-                <w:webHidden/>
-              </w:rPr>
-              <w:t>7</w:t>
-            </w:r>
-            <w:r>
-              <w:rPr>
-                <w:noProof/>
-                <w:webHidden/>
-              </w:rPr>
-              <w:fldChar w:fldCharType="end"/>
-            </w:r>
-          </w:hyperlink>
-        </w:p>
-        <w:p>
-          <w:pPr>
-            <w:pStyle w:val="TOC2"/>
-            <w:rPr>
-              <w:rFonts w:asciiTheme="minorHAnsi" w:eastAsiaTheme="minorEastAsia" w:hAnsiTheme="minorHAnsi" w:cstheme="minorBidi"/>
-              <w:noProof/>
-              <w:kern w:val="2"/>
-              <w:sz w:val="22"/>
-              <w:szCs w:val="22"/>
-              <w:lang w:val="bg-BG" w:eastAsia="bg-BG"/>
-              <w14:ligatures w14:val="standardContextual"/>
-            </w:rPr>
-          </w:pPr>
-          <w:hyperlink w:anchor="_Toc161051818" w:history="1">
-            <w:r>
-              <w:rPr>
-                <w:rStyle w:val="Hyperlink"/>
-                <w:noProof/>
-              </w:rPr>
-              <w:t>Validation</w:t>
-            </w:r>
-            <w:r>
-              <w:rPr>
-                <w:noProof/>
-                <w:webHidden/>
-              </w:rPr>
-              <w:tab/>
-            </w:r>
-            <w:r>
-              <w:rPr>
-                <w:noProof/>
-                <w:webHidden/>
-              </w:rPr>
-              <w:fldChar w:fldCharType="begin"/>
-            </w:r>
-            <w:r>
-              <w:rPr>
-                <w:noProof/>
-                <w:webHidden/>
-              </w:rPr>
-              <w:instrText xml:space="preserve"> PAGEREF _Toc161051818 \h </w:instrText>
-            </w:r>
-            <w:r>
-              <w:rPr>
-                <w:noProof/>
-                <w:webHidden/>
-              </w:rPr>
-            </w:r>
-            <w:r>
-              <w:rPr>
-                <w:noProof/>
-                <w:webHidden/>
-              </w:rPr>
-              <w:fldChar w:fldCharType="separate"/>
-            </w:r>
-            <w:r>
-              <w:rPr>
-                <w:noProof/>
-                <w:webHidden/>
-              </w:rPr>
-              <w:t>8</w:t>
-            </w:r>
-            <w:r>
-              <w:rPr>
-                <w:noProof/>
-                <w:webHidden/>
-              </w:rPr>
-              <w:fldChar w:fldCharType="end"/>
-            </w:r>
-          </w:hyperlink>
-        </w:p>
-        <w:p>
-          <w:pPr>
-            <w:pStyle w:val="TOC1"/>
-            <w:rPr>
-              <w:rFonts w:asciiTheme="minorHAnsi" w:eastAsiaTheme="minorEastAsia" w:hAnsiTheme="minorHAnsi" w:cstheme="minorBidi"/>
-              <w:noProof/>
-              <w:kern w:val="2"/>
-              <w:szCs w:val="22"/>
-              <w:lang w:val="bg-BG" w:eastAsia="bg-BG"/>
-              <w14:ligatures w14:val="standardContextual"/>
-            </w:rPr>
-          </w:pPr>
-          <w:hyperlink w:anchor="_Toc161051819" w:history="1">
-            <w:r>
-              <w:rPr>
-                <w:rStyle w:val="Hyperlink"/>
-                <w:noProof/>
-              </w:rPr>
-              <w:t>CI/CD setup</w:t>
-            </w:r>
-            <w:r>
-              <w:rPr>
-                <w:noProof/>
-                <w:webHidden/>
-              </w:rPr>
-              <w:tab/>
-            </w:r>
-            <w:r>
-              <w:rPr>
-                <w:noProof/>
-                <w:webHidden/>
-              </w:rPr>
-              <w:fldChar w:fldCharType="begin"/>
-            </w:r>
-            <w:r>
-              <w:rPr>
-                <w:noProof/>
-                <w:webHidden/>
-              </w:rPr>
-              <w:instrText xml:space="preserve"> PAGEREF _Toc161051819 \h </w:instrText>
-            </w:r>
-            <w:r>
-              <w:rPr>
-                <w:noProof/>
-                <w:webHidden/>
-              </w:rPr>
-            </w:r>
-            <w:r>
-              <w:rPr>
-                <w:noProof/>
-                <w:webHidden/>
-              </w:rPr>
-              <w:fldChar w:fldCharType="separate"/>
-            </w:r>
-            <w:r>
-              <w:rPr>
-                <w:noProof/>
-                <w:webHidden/>
-              </w:rPr>
-              <w:t>8</w:t>
             </w:r>
             <w:r>
               <w:rPr>
@@ -1784,7 +1364,7 @@
       <w:pPr>
         <w:pStyle w:val="Heading1"/>
       </w:pPr>
-      <w:bookmarkStart w:id="0" w:name="_Toc161051808"/>
+      <w:bookmarkStart w:id="0" w:name="_Toc170030781"/>
       <w:r>
         <w:t>Introduction</w:t>
       </w:r>
@@ -1899,7 +1479,7 @@
       <w:pPr>
         <w:pStyle w:val="Heading1"/>
       </w:pPr>
-      <w:bookmarkStart w:id="1" w:name="_Toc161051809"/>
+      <w:bookmarkStart w:id="1" w:name="_Toc170030782"/>
       <w:r>
         <w:t>Non-FRs</w:t>
       </w:r>
@@ -2097,7 +1677,6 @@
                 <w:b/>
                 <w:bCs/>
               </w:rPr>
-              <w:lastRenderedPageBreak/>
               <w:t>SSD-7 Segregation of functions</w:t>
             </w:r>
           </w:p>
@@ -2165,6 +1744,7 @@
                 <w:b/>
                 <w:bCs/>
               </w:rPr>
+              <w:lastRenderedPageBreak/>
               <w:t>SSD-12B: Session termination</w:t>
             </w:r>
           </w:p>
@@ -2439,8 +2019,9 @@
       <w:pPr>
         <w:pStyle w:val="Heading1"/>
       </w:pPr>
-      <w:bookmarkStart w:id="2" w:name="_Toc161051810"/>
-      <w:r>
+      <w:bookmarkStart w:id="2" w:name="_Toc170030783"/>
+      <w:r>
+        <w:lastRenderedPageBreak/>
         <w:t>System context – C1</w:t>
       </w:r>
       <w:bookmarkEnd w:id="2"/>
@@ -2583,7 +2164,7 @@
       <w:pPr>
         <w:pStyle w:val="Heading1"/>
       </w:pPr>
-      <w:bookmarkStart w:id="3" w:name="_Toc161051811"/>
+      <w:bookmarkStart w:id="3" w:name="_Toc170030784"/>
       <w:r>
         <w:t>Containers and technology – C2</w:t>
       </w:r>
@@ -2598,15 +2179,14 @@
       </w:pPr>
       <w:r>
         <w:rPr>
-          <w:rFonts w:ascii="Aptos" w:hAnsi="Aptos"/>
           <w:noProof/>
         </w:rPr>
         <w:lastRenderedPageBreak/>
         <w:drawing>
-          <wp:inline distT="0" distB="0" distL="0" distR="0" wp14:anchorId="200054FE" wp14:editId="54159CC6">
-            <wp:extent cx="5943600" cy="3753485"/>
+          <wp:inline distT="0" distB="0" distL="0" distR="0" wp14:anchorId="73FE50E8" wp14:editId="4AB47F4B">
+            <wp:extent cx="5943600" cy="3756025"/>
             <wp:effectExtent l="0" t="0" r="0" b="0"/>
-            <wp:docPr id="8125798" name="Picture 2" descr="A screenshot of a diagram&#10;&#10;Description automatically generated"/>
+            <wp:docPr id="1213572509" name="Picture 1" descr="A diagram of a company&#10;&#10;Description automatically generated with medium confidence"/>
             <wp:cNvGraphicFramePr>
               <a:graphicFrameLocks xmlns:a="http://schemas.openxmlformats.org/drawingml/2006/main" noChangeAspect="1"/>
             </wp:cNvGraphicFramePr>
@@ -2614,8 +2194,10 @@
               <a:graphicData uri="http://schemas.openxmlformats.org/drawingml/2006/picture">
                 <pic:pic xmlns:pic="http://schemas.openxmlformats.org/drawingml/2006/picture">
                   <pic:nvPicPr>
-                    <pic:cNvPr id="8125798" name="Picture 2" descr="A screenshot of a diagram&#10;&#10;Description automatically generated"/>
-                    <pic:cNvPicPr/>
+                    <pic:cNvPr id="1213572509" name="Picture 1" descr="A diagram of a company&#10;&#10;Description automatically generated with medium confidence"/>
+                    <pic:cNvPicPr>
+                      <a:picLocks noChangeAspect="1" noChangeArrowheads="1"/>
+                    </pic:cNvPicPr>
                   </pic:nvPicPr>
                   <pic:blipFill>
                     <a:blip r:embed="rId12" cstate="print">
@@ -2625,18 +2207,23 @@
                         </a:ext>
                       </a:extLst>
                     </a:blip>
+                    <a:srcRect/>
                     <a:stretch>
                       <a:fillRect/>
                     </a:stretch>
                   </pic:blipFill>
-                  <pic:spPr>
+                  <pic:spPr bwMode="auto">
                     <a:xfrm>
                       <a:off x="0" y="0"/>
-                      <a:ext cx="5943600" cy="3753485"/>
+                      <a:ext cx="5943600" cy="3756025"/>
                     </a:xfrm>
                     <a:prstGeom prst="rect">
                       <a:avLst/>
                     </a:prstGeom>
+                    <a:noFill/>
+                    <a:ln>
+                      <a:noFill/>
+                    </a:ln>
                   </pic:spPr>
                 </pic:pic>
               </a:graphicData>
@@ -2863,7 +2450,7 @@
       <w:pPr>
         <w:pStyle w:val="Heading2"/>
       </w:pPr>
-      <w:bookmarkStart w:id="4" w:name="_Toc161051812"/>
+      <w:bookmarkStart w:id="4" w:name="_Toc170030785"/>
       <w:r>
         <w:t>Why microservices</w:t>
       </w:r>
@@ -3062,7 +2649,7 @@
       <w:pPr>
         <w:pStyle w:val="Heading2"/>
       </w:pPr>
-      <w:bookmarkStart w:id="5" w:name="_Toc161051813"/>
+      <w:bookmarkStart w:id="5" w:name="_Toc170030786"/>
       <w:r>
         <w:t>Why event-driven?</w:t>
       </w:r>
@@ -3278,7 +2865,7 @@
 </file>
 
 <file path=word/endnotes.xml><?xml version="1.0" encoding="utf-8"?>
-<w:endnotes xmlns:wpc="http://schemas.microsoft.com/office/word/2010/wordprocessingCanvas" xmlns:cx="http://schemas.microsoft.com/office/drawing/2014/chartex" xmlns:cx1="http://schemas.microsoft.com/office/drawing/2015/9/8/chartex" xmlns:cx2="http://schemas.microsoft.com/office/drawing/2015/10/21/chartex" xmlns:cx3="http://schemas.microsoft.com/office/drawing/2016/5/9/chartex" xmlns:cx4="http://schemas.microsoft.com/office/drawing/2016/5/10/chartex" xmlns:cx5="http://schemas.microsoft.com/office/drawing/2016/5/11/chartex" xmlns:cx6="http://schemas.microsoft.com/office/drawing/2016/5/12/chartex" xmlns:cx7="http://schemas.microsoft.com/office/drawing/2016/5/13/chartex" xmlns:cx8="http://schemas.microsoft.com/office/drawing/2016/5/14/chartex" xmlns:mc="http://schemas.openxmlformats.org/markup-compatibility/2006" xmlns:aink="http://schemas.microsoft.com/office/drawing/2016/ink" xmlns:am3d="http://schemas.microsoft.com/office/drawing/2017/model3d" xmlns:o="urn:schemas-microsoft-com:office:office" xmlns:oel="http://schemas.microsoft.com/office/2019/extlst" xmlns:r="http://schemas.openxmlformats.org/officeDocument/2006/relationships" xmlns:m="http://schemas.openxmlformats.org/officeDocument/2006/math" xmlns:v="urn:schemas-microsoft-com:vml" xmlns:wp14="http://schemas.microsoft.com/office/word/2010/wordprocessingDrawing" xmlns:wp="http://schemas.openxmlformats.org/drawingml/2006/wordprocessingDrawing" xmlns:w10="urn:schemas-microsoft-com:office:word" xmlns:w="http://schemas.openxmlformats.org/wordprocessingml/2006/main" xmlns:w14="http://schemas.microsoft.com/office/word/2010/wordml" xmlns:w15="http://schemas.microsoft.com/office/word/2012/wordml" xmlns:w16cex="http://schemas.microsoft.com/office/word/2018/wordml/cex" xmlns:w16cid="http://schemas.microsoft.com/office/word/2016/wordml/cid" xmlns:w16="http://schemas.microsoft.com/office/word/2018/wordml" xmlns:w16sdtdh="http://schemas.microsoft.com/office/word/2020/wordml/sdtdatahash" xmlns:w16se="http://schemas.microsoft.com/office/word/2015/wordml/symex" xmlns:wpg="http://schemas.microsoft.com/office/word/2010/wordprocessingGroup" xmlns:wpi="http://schemas.microsoft.com/office/word/2010/wordprocessingInk" xmlns:wne="http://schemas.microsoft.com/office/word/2006/wordml" xmlns:wps="http://schemas.microsoft.com/office/word/2010/wordprocessingShape" mc:Ignorable="w14 w15 w16se w16cid w16 w16cex w16sdtdh wp14">
+<w:endnotes xmlns:wpc="http://schemas.microsoft.com/office/word/2010/wordprocessingCanvas" xmlns:cx="http://schemas.microsoft.com/office/drawing/2014/chartex" xmlns:cx1="http://schemas.microsoft.com/office/drawing/2015/9/8/chartex" xmlns:cx2="http://schemas.microsoft.com/office/drawing/2015/10/21/chartex" xmlns:cx3="http://schemas.microsoft.com/office/drawing/2016/5/9/chartex" xmlns:cx4="http://schemas.microsoft.com/office/drawing/2016/5/10/chartex" xmlns:cx5="http://schemas.microsoft.com/office/drawing/2016/5/11/chartex" xmlns:cx6="http://schemas.microsoft.com/office/drawing/2016/5/12/chartex" xmlns:cx7="http://schemas.microsoft.com/office/drawing/2016/5/13/chartex" xmlns:cx8="http://schemas.microsoft.com/office/drawing/2016/5/14/chartex" xmlns:mc="http://schemas.openxmlformats.org/markup-compatibility/2006" xmlns:aink="http://schemas.microsoft.com/office/drawing/2016/ink" xmlns:am3d="http://schemas.microsoft.com/office/drawing/2017/model3d" xmlns:o="urn:schemas-microsoft-com:office:office" xmlns:oel="http://schemas.microsoft.com/office/2019/extlst" xmlns:r="http://schemas.openxmlformats.org/officeDocument/2006/relationships" xmlns:m="http://schemas.openxmlformats.org/officeDocument/2006/math" xmlns:v="urn:schemas-microsoft-com:vml" xmlns:wp14="http://schemas.microsoft.com/office/word/2010/wordprocessingDrawing" xmlns:wp="http://schemas.openxmlformats.org/drawingml/2006/wordprocessingDrawing" xmlns:w10="urn:schemas-microsoft-com:office:word" xmlns:w="http://schemas.openxmlformats.org/wordprocessingml/2006/main" xmlns:w14="http://schemas.microsoft.com/office/word/2010/wordml" xmlns:w15="http://schemas.microsoft.com/office/word/2012/wordml" xmlns:w16cex="http://schemas.microsoft.com/office/word/2018/wordml/cex" xmlns:w16cid="http://schemas.microsoft.com/office/word/2016/wordml/cid" xmlns:w16="http://schemas.microsoft.com/office/word/2018/wordml" xmlns:w16du="http://schemas.microsoft.com/office/word/2023/wordml/word16du" xmlns:w16sdtdh="http://schemas.microsoft.com/office/word/2020/wordml/sdtdatahash" xmlns:w16se="http://schemas.microsoft.com/office/word/2015/wordml/symex" xmlns:wpg="http://schemas.microsoft.com/office/word/2010/wordprocessingGroup" xmlns:wpi="http://schemas.microsoft.com/office/word/2010/wordprocessingInk" xmlns:wne="http://schemas.microsoft.com/office/word/2006/wordml" xmlns:wps="http://schemas.microsoft.com/office/word/2010/wordprocessingShape" mc:Ignorable="w14 w15 w16se w16cid w16 w16cex w16sdtdh w16du wp14">
   <w:endnote w:type="separator" w:id="-1">
     <w:p>
       <w:r>
@@ -3302,7 +2889,7 @@
 </file>
 
 <file path=word/footnotes.xml><?xml version="1.0" encoding="utf-8"?>
-<w:footnotes xmlns:wpc="http://schemas.microsoft.com/office/word/2010/wordprocessingCanvas" xmlns:cx="http://schemas.microsoft.com/office/drawing/2014/chartex" xmlns:cx1="http://schemas.microsoft.com/office/drawing/2015/9/8/chartex" xmlns:cx2="http://schemas.microsoft.com/office/drawing/2015/10/21/chartex" xmlns:cx3="http://schemas.microsoft.com/office/drawing/2016/5/9/chartex" xmlns:cx4="http://schemas.microsoft.com/office/drawing/2016/5/10/chartex" xmlns:cx5="http://schemas.microsoft.com/office/drawing/2016/5/11/chartex" xmlns:cx6="http://schemas.microsoft.com/office/drawing/2016/5/12/chartex" xmlns:cx7="http://schemas.microsoft.com/office/drawing/2016/5/13/chartex" xmlns:cx8="http://schemas.microsoft.com/office/drawing/2016/5/14/chartex" xmlns:mc="http://schemas.openxmlformats.org/markup-compatibility/2006" xmlns:aink="http://schemas.microsoft.com/office/drawing/2016/ink" xmlns:am3d="http://schemas.microsoft.com/office/drawing/2017/model3d" xmlns:o="urn:schemas-microsoft-com:office:office" xmlns:oel="http://schemas.microsoft.com/office/2019/extlst" xmlns:r="http://schemas.openxmlformats.org/officeDocument/2006/relationships" xmlns:m="http://schemas.openxmlformats.org/officeDocument/2006/math" xmlns:v="urn:schemas-microsoft-com:vml" xmlns:wp14="http://schemas.microsoft.com/office/word/2010/wordprocessingDrawing" xmlns:wp="http://schemas.openxmlformats.org/drawingml/2006/wordprocessingDrawing" xmlns:w10="urn:schemas-microsoft-com:office:word" xmlns:w="http://schemas.openxmlformats.org/wordprocessingml/2006/main" xmlns:w14="http://schemas.microsoft.com/office/word/2010/wordml" xmlns:w15="http://schemas.microsoft.com/office/word/2012/wordml" xmlns:w16cex="http://schemas.microsoft.com/office/word/2018/wordml/cex" xmlns:w16cid="http://schemas.microsoft.com/office/word/2016/wordml/cid" xmlns:w16="http://schemas.microsoft.com/office/word/2018/wordml" xmlns:w16sdtdh="http://schemas.microsoft.com/office/word/2020/wordml/sdtdatahash" xmlns:w16se="http://schemas.microsoft.com/office/word/2015/wordml/symex" xmlns:wpg="http://schemas.microsoft.com/office/word/2010/wordprocessingGroup" xmlns:wpi="http://schemas.microsoft.com/office/word/2010/wordprocessingInk" xmlns:wne="http://schemas.microsoft.com/office/word/2006/wordml" xmlns:wps="http://schemas.microsoft.com/office/word/2010/wordprocessingShape" mc:Ignorable="w14 w15 w16se w16cid w16 w16cex w16sdtdh wp14">
+<w:footnotes xmlns:wpc="http://schemas.microsoft.com/office/word/2010/wordprocessingCanvas" xmlns:cx="http://schemas.microsoft.com/office/drawing/2014/chartex" xmlns:cx1="http://schemas.microsoft.com/office/drawing/2015/9/8/chartex" xmlns:cx2="http://schemas.microsoft.com/office/drawing/2015/10/21/chartex" xmlns:cx3="http://schemas.microsoft.com/office/drawing/2016/5/9/chartex" xmlns:cx4="http://schemas.microsoft.com/office/drawing/2016/5/10/chartex" xmlns:cx5="http://schemas.microsoft.com/office/drawing/2016/5/11/chartex" xmlns:cx6="http://schemas.microsoft.com/office/drawing/2016/5/12/chartex" xmlns:cx7="http://schemas.microsoft.com/office/drawing/2016/5/13/chartex" xmlns:cx8="http://schemas.microsoft.com/office/drawing/2016/5/14/chartex" xmlns:mc="http://schemas.openxmlformats.org/markup-compatibility/2006" xmlns:aink="http://schemas.microsoft.com/office/drawing/2016/ink" xmlns:am3d="http://schemas.microsoft.com/office/drawing/2017/model3d" xmlns:o="urn:schemas-microsoft-com:office:office" xmlns:oel="http://schemas.microsoft.com/office/2019/extlst" xmlns:r="http://schemas.openxmlformats.org/officeDocument/2006/relationships" xmlns:m="http://schemas.openxmlformats.org/officeDocument/2006/math" xmlns:v="urn:schemas-microsoft-com:vml" xmlns:wp14="http://schemas.microsoft.com/office/word/2010/wordprocessingDrawing" xmlns:wp="http://schemas.openxmlformats.org/drawingml/2006/wordprocessingDrawing" xmlns:w10="urn:schemas-microsoft-com:office:word" xmlns:w="http://schemas.openxmlformats.org/wordprocessingml/2006/main" xmlns:w14="http://schemas.microsoft.com/office/word/2010/wordml" xmlns:w15="http://schemas.microsoft.com/office/word/2012/wordml" xmlns:w16cex="http://schemas.microsoft.com/office/word/2018/wordml/cex" xmlns:w16cid="http://schemas.microsoft.com/office/word/2016/wordml/cid" xmlns:w16="http://schemas.microsoft.com/office/word/2018/wordml" xmlns:w16du="http://schemas.microsoft.com/office/word/2023/wordml/word16du" xmlns:w16sdtdh="http://schemas.microsoft.com/office/word/2020/wordml/sdtdatahash" xmlns:w16se="http://schemas.microsoft.com/office/word/2015/wordml/symex" xmlns:wpg="http://schemas.microsoft.com/office/word/2010/wordprocessingGroup" xmlns:wpi="http://schemas.microsoft.com/office/word/2010/wordprocessingInk" xmlns:wne="http://schemas.microsoft.com/office/word/2006/wordml" xmlns:wps="http://schemas.microsoft.com/office/word/2010/wordprocessingShape" mc:Ignorable="w14 w15 w16se w16cid w16 w16cex w16sdtdh w16du wp14">
   <w:footnote w:type="separator" w:id="-1">
     <w:p>
       <w:r>
@@ -3321,7 +2908,7 @@
 </file>
 
 <file path=word/numbering.xml><?xml version="1.0" encoding="utf-8"?>
-<w:numbering xmlns:wpc="http://schemas.microsoft.com/office/word/2010/wordprocessingCanvas" xmlns:cx="http://schemas.microsoft.com/office/drawing/2014/chartex" xmlns:cx1="http://schemas.microsoft.com/office/drawing/2015/9/8/chartex" xmlns:cx2="http://schemas.microsoft.com/office/drawing/2015/10/21/chartex" xmlns:cx3="http://schemas.microsoft.com/office/drawing/2016/5/9/chartex" xmlns:cx4="http://schemas.microsoft.com/office/drawing/2016/5/10/chartex" xmlns:cx5="http://schemas.microsoft.com/office/drawing/2016/5/11/chartex" xmlns:cx6="http://schemas.microsoft.com/office/drawing/2016/5/12/chartex" xmlns:cx7="http://schemas.microsoft.com/office/drawing/2016/5/13/chartex" xmlns:cx8="http://schemas.microsoft.com/office/drawing/2016/5/14/chartex" xmlns:mc="http://schemas.openxmlformats.org/markup-compatibility/2006" xmlns:aink="http://schemas.microsoft.com/office/drawing/2016/ink" xmlns:am3d="http://schemas.microsoft.com/office/drawing/2017/model3d" xmlns:o="urn:schemas-microsoft-com:office:office" xmlns:oel="http://schemas.microsoft.com/office/2019/extlst" xmlns:r="http://schemas.openxmlformats.org/officeDocument/2006/relationships" xmlns:m="http://schemas.openxmlformats.org/officeDocument/2006/math" xmlns:v="urn:schemas-microsoft-com:vml" xmlns:wp14="http://schemas.microsoft.com/office/word/2010/wordprocessingDrawing" xmlns:wp="http://schemas.openxmlformats.org/drawingml/2006/wordprocessingDrawing" xmlns:w10="urn:schemas-microsoft-com:office:word" xmlns:w="http://schemas.openxmlformats.org/wordprocessingml/2006/main" xmlns:w14="http://schemas.microsoft.com/office/word/2010/wordml" xmlns:w15="http://schemas.microsoft.com/office/word/2012/wordml" xmlns:w16cex="http://schemas.microsoft.com/office/word/2018/wordml/cex" xmlns:w16cid="http://schemas.microsoft.com/office/word/2016/wordml/cid" xmlns:w16="http://schemas.microsoft.com/office/word/2018/wordml" xmlns:w16sdtdh="http://schemas.microsoft.com/office/word/2020/wordml/sdtdatahash" xmlns:w16se="http://schemas.microsoft.com/office/word/2015/wordml/symex" xmlns:wpg="http://schemas.microsoft.com/office/word/2010/wordprocessingGroup" xmlns:wpi="http://schemas.microsoft.com/office/word/2010/wordprocessingInk" xmlns:wne="http://schemas.microsoft.com/office/word/2006/wordml" xmlns:wps="http://schemas.microsoft.com/office/word/2010/wordprocessingShape" mc:Ignorable="w14 w15 w16se w16cid w16 w16cex w16sdtdh wp14">
+<w:numbering xmlns:wpc="http://schemas.microsoft.com/office/word/2010/wordprocessingCanvas" xmlns:cx="http://schemas.microsoft.com/office/drawing/2014/chartex" xmlns:cx1="http://schemas.microsoft.com/office/drawing/2015/9/8/chartex" xmlns:cx2="http://schemas.microsoft.com/office/drawing/2015/10/21/chartex" xmlns:cx3="http://schemas.microsoft.com/office/drawing/2016/5/9/chartex" xmlns:cx4="http://schemas.microsoft.com/office/drawing/2016/5/10/chartex" xmlns:cx5="http://schemas.microsoft.com/office/drawing/2016/5/11/chartex" xmlns:cx6="http://schemas.microsoft.com/office/drawing/2016/5/12/chartex" xmlns:cx7="http://schemas.microsoft.com/office/drawing/2016/5/13/chartex" xmlns:cx8="http://schemas.microsoft.com/office/drawing/2016/5/14/chartex" xmlns:mc="http://schemas.openxmlformats.org/markup-compatibility/2006" xmlns:aink="http://schemas.microsoft.com/office/drawing/2016/ink" xmlns:am3d="http://schemas.microsoft.com/office/drawing/2017/model3d" xmlns:o="urn:schemas-microsoft-com:office:office" xmlns:oel="http://schemas.microsoft.com/office/2019/extlst" xmlns:r="http://schemas.openxmlformats.org/officeDocument/2006/relationships" xmlns:m="http://schemas.openxmlformats.org/officeDocument/2006/math" xmlns:v="urn:schemas-microsoft-com:vml" xmlns:wp14="http://schemas.microsoft.com/office/word/2010/wordprocessingDrawing" xmlns:wp="http://schemas.openxmlformats.org/drawingml/2006/wordprocessingDrawing" xmlns:w10="urn:schemas-microsoft-com:office:word" xmlns:w="http://schemas.openxmlformats.org/wordprocessingml/2006/main" xmlns:w14="http://schemas.microsoft.com/office/word/2010/wordml" xmlns:w15="http://schemas.microsoft.com/office/word/2012/wordml" xmlns:w16cex="http://schemas.microsoft.com/office/word/2018/wordml/cex" xmlns:w16cid="http://schemas.microsoft.com/office/word/2016/wordml/cid" xmlns:w16="http://schemas.microsoft.com/office/word/2018/wordml" xmlns:w16du="http://schemas.microsoft.com/office/word/2023/wordml/word16du" xmlns:w16sdtdh="http://schemas.microsoft.com/office/word/2020/wordml/sdtdatahash" xmlns:w16se="http://schemas.microsoft.com/office/word/2015/wordml/symex" xmlns:wpg="http://schemas.microsoft.com/office/word/2010/wordprocessingGroup" xmlns:wpi="http://schemas.microsoft.com/office/word/2010/wordprocessingInk" xmlns:wne="http://schemas.microsoft.com/office/word/2006/wordml" xmlns:wps="http://schemas.microsoft.com/office/word/2010/wordprocessingShape" mc:Ignorable="w14 w15 w16se w16cid w16 w16cex w16sdtdh w16du wp14">
   <w:abstractNum w:abstractNumId="0" w15:restartNumberingAfterBreak="0">
     <w:nsid w:val="1703738A"/>
     <w:multiLevelType w:val="hybridMultilevel"/>
@@ -3764,7 +3351,7 @@
 </file>
 
 <file path=word/styles.xml><?xml version="1.0" encoding="utf-8"?>
-<w:styles xmlns:mc="http://schemas.openxmlformats.org/markup-compatibility/2006" xmlns:r="http://schemas.openxmlformats.org/officeDocument/2006/relationships" xmlns:w="http://schemas.openxmlformats.org/wordprocessingml/2006/main" xmlns:w14="http://schemas.microsoft.com/office/word/2010/wordml" xmlns:w15="http://schemas.microsoft.com/office/word/2012/wordml" xmlns:w16cex="http://schemas.microsoft.com/office/word/2018/wordml/cex" xmlns:w16cid="http://schemas.microsoft.com/office/word/2016/wordml/cid" xmlns:w16="http://schemas.microsoft.com/office/word/2018/wordml" xmlns:w16sdtdh="http://schemas.microsoft.com/office/word/2020/wordml/sdtdatahash" xmlns:w16se="http://schemas.microsoft.com/office/word/2015/wordml/symex" mc:Ignorable="w14 w15 w16se w16cid w16 w16cex w16sdtdh">
+<w:styles xmlns:mc="http://schemas.openxmlformats.org/markup-compatibility/2006" xmlns:r="http://schemas.openxmlformats.org/officeDocument/2006/relationships" xmlns:w="http://schemas.openxmlformats.org/wordprocessingml/2006/main" xmlns:w14="http://schemas.microsoft.com/office/word/2010/wordml" xmlns:w15="http://schemas.microsoft.com/office/word/2012/wordml" xmlns:w16cex="http://schemas.microsoft.com/office/word/2018/wordml/cex" xmlns:w16cid="http://schemas.microsoft.com/office/word/2016/wordml/cid" xmlns:w16="http://schemas.microsoft.com/office/word/2018/wordml" xmlns:w16du="http://schemas.microsoft.com/office/word/2023/wordml/word16du" xmlns:w16sdtdh="http://schemas.microsoft.com/office/word/2020/wordml/sdtdatahash" xmlns:w16se="http://schemas.microsoft.com/office/word/2015/wordml/symex" mc:Ignorable="w14 w15 w16se w16cid w16 w16cex w16sdtdh w16du">
   <w:docDefaults>
     <w:rPrDefault>
       <w:rPr>

</xml_diff>